<commit_message>
finished lab 11 list maker
</commit_message>
<xml_diff>
--- a/Lab Docs/Weyda_Emily_Lab 11 ListMaker.docx
+++ b/Lab Docs/Weyda_Emily_Lab 11 ListMaker.docx
@@ -50,7 +50,6 @@
         </w:rPr>
         <w:t xml:space="preserve">: </w:t>
       </w:r>
-      <w:proofErr w:type="spellStart"/>
       <w:r>
         <w:rPr>
           <w:rFonts w:ascii="Times New Roman" w:hAnsi="Times New Roman"/>
@@ -58,17 +57,7 @@
           <w:sz w:val="24"/>
           <w:szCs w:val="24"/>
         </w:rPr>
-        <w:t>ListMaker</w:t>
-      </w:r>
-      <w:proofErr w:type="spellEnd"/>
-      <w:r>
-        <w:rPr>
-          <w:rFonts w:ascii="Times New Roman" w:hAnsi="Times New Roman"/>
-          <w:b/>
-          <w:sz w:val="24"/>
-          <w:szCs w:val="24"/>
-        </w:rPr>
-        <w:t xml:space="preserve"> </w:t>
+        <w:t xml:space="preserve">ListMaker </w:t>
       </w:r>
       <w:r>
         <w:rPr>
@@ -113,9 +102,8 @@
           <w:sz w:val="24"/>
           <w:szCs w:val="24"/>
         </w:rPr>
-        <w:t>20 pts</w:t>
-      </w:r>
-      <w:proofErr w:type="gramStart"/>
+        <w:t xml:space="preserve">20 pts </w:t>
+      </w:r>
       <w:r>
         <w:rPr>
           <w:rFonts w:ascii="Times New Roman" w:hAnsi="Times New Roman"/>
@@ -123,26 +111,7 @@
           <w:sz w:val="24"/>
           <w:szCs w:val="24"/>
         </w:rPr>
-        <w:t xml:space="preserve"> </w:t>
-      </w:r>
-      <w:r>
-        <w:rPr>
-          <w:rFonts w:ascii="Times New Roman" w:hAnsi="Times New Roman"/>
-          <w:b/>
-          <w:sz w:val="24"/>
-          <w:szCs w:val="24"/>
-        </w:rPr>
-        <w:t xml:space="preserve">  (</w:t>
-      </w:r>
-      <w:proofErr w:type="gramEnd"/>
-      <w:r>
-        <w:rPr>
-          <w:rFonts w:ascii="Times New Roman" w:hAnsi="Times New Roman"/>
-          <w:b/>
-          <w:sz w:val="24"/>
-          <w:szCs w:val="24"/>
-        </w:rPr>
-        <w:t>No Extra or Grad Options)</w:t>
+        <w:t xml:space="preserve">  (No Extra or Grad Options)</w:t>
       </w:r>
       <w:r>
         <w:rPr>
@@ -181,25 +150,7 @@
           <w:sz w:val="24"/>
           <w:szCs w:val="24"/>
         </w:rPr>
-        <w:t xml:space="preserve">Work with the </w:t>
-      </w:r>
-      <w:proofErr w:type="spellStart"/>
-      <w:r>
-        <w:rPr>
-          <w:rFonts w:ascii="Times New Roman" w:hAnsi="Times New Roman"/>
-          <w:sz w:val="24"/>
-          <w:szCs w:val="24"/>
-        </w:rPr>
-        <w:t>ArrayList</w:t>
-      </w:r>
-      <w:proofErr w:type="spellEnd"/>
-      <w:r>
-        <w:rPr>
-          <w:rFonts w:ascii="Times New Roman" w:hAnsi="Times New Roman"/>
-          <w:sz w:val="24"/>
-          <w:szCs w:val="24"/>
-        </w:rPr>
-        <w:t xml:space="preserve"> to create a dynamic list</w:t>
+        <w:t>Work with the ArrayList to create a dynamic list</w:t>
       </w:r>
     </w:p>
     <w:p>
@@ -243,25 +194,7 @@
           <w:sz w:val="24"/>
           <w:szCs w:val="24"/>
         </w:rPr>
-        <w:t xml:space="preserve">Use the </w:t>
-      </w:r>
-      <w:proofErr w:type="spellStart"/>
-      <w:r>
-        <w:rPr>
-          <w:rFonts w:ascii="Times New Roman" w:hAnsi="Times New Roman"/>
-          <w:sz w:val="24"/>
-          <w:szCs w:val="24"/>
-        </w:rPr>
-        <w:t>SafeInput</w:t>
-      </w:r>
-      <w:proofErr w:type="spellEnd"/>
-      <w:r>
-        <w:rPr>
-          <w:rFonts w:ascii="Times New Roman" w:hAnsi="Times New Roman"/>
-          <w:sz w:val="24"/>
-          <w:szCs w:val="24"/>
-        </w:rPr>
-        <w:t xml:space="preserve"> library we created for the input</w:t>
+        <w:t>Use the SafeInput library we created for the input</w:t>
       </w:r>
     </w:p>
     <w:p>
@@ -281,7 +214,6 @@
         </w:rPr>
         <w:br/>
       </w:r>
-      <w:proofErr w:type="gramStart"/>
       <w:r>
         <w:rPr>
           <w:rFonts w:ascii="Times New Roman" w:hAnsi="Times New Roman"/>
@@ -291,7 +223,6 @@
         </w:rPr>
         <w:t>Mini-lecture</w:t>
       </w:r>
-      <w:proofErr w:type="gramEnd"/>
       <w:r>
         <w:rPr>
           <w:rFonts w:ascii="Times New Roman" w:hAnsi="Times New Roman"/>
@@ -310,121 +241,21 @@
           <w:szCs w:val="24"/>
         </w:rPr>
       </w:pPr>
-      <w:proofErr w:type="spellStart"/>
-      <w:r>
-        <w:rPr>
-          <w:rFonts w:ascii="Times New Roman" w:hAnsi="Times New Roman"/>
-          <w:sz w:val="24"/>
-          <w:szCs w:val="24"/>
-        </w:rPr>
-        <w:t>ArrayLists</w:t>
-      </w:r>
-      <w:proofErr w:type="spellEnd"/>
-      <w:r>
-        <w:rPr>
-          <w:rFonts w:ascii="Times New Roman" w:hAnsi="Times New Roman"/>
-          <w:sz w:val="24"/>
-          <w:szCs w:val="24"/>
-        </w:rPr>
-        <w:t xml:space="preserve"> are </w:t>
-      </w:r>
-      <w:proofErr w:type="gramStart"/>
-      <w:r>
-        <w:rPr>
-          <w:rFonts w:ascii="Times New Roman" w:hAnsi="Times New Roman"/>
-          <w:sz w:val="24"/>
-          <w:szCs w:val="24"/>
-        </w:rPr>
-        <w:t>similar to</w:t>
-      </w:r>
-      <w:proofErr w:type="gramEnd"/>
-      <w:r>
-        <w:rPr>
-          <w:rFonts w:ascii="Times New Roman" w:hAnsi="Times New Roman"/>
-          <w:sz w:val="24"/>
-          <w:szCs w:val="24"/>
-        </w:rPr>
-        <w:t xml:space="preserve"> arrays but are dynamic and flexible. </w:t>
-      </w:r>
-      <w:proofErr w:type="spellStart"/>
-      <w:r>
-        <w:rPr>
-          <w:rFonts w:ascii="Times New Roman" w:hAnsi="Times New Roman"/>
-          <w:sz w:val="24"/>
-          <w:szCs w:val="24"/>
-        </w:rPr>
-        <w:t>ArrayLists</w:t>
-      </w:r>
-      <w:proofErr w:type="spellEnd"/>
-      <w:r>
-        <w:rPr>
-          <w:rFonts w:ascii="Times New Roman" w:hAnsi="Times New Roman"/>
-          <w:sz w:val="24"/>
-          <w:szCs w:val="24"/>
-        </w:rPr>
-        <w:t xml:space="preserve"> only hold objects so you </w:t>
-      </w:r>
-      <w:proofErr w:type="gramStart"/>
-      <w:r>
-        <w:rPr>
-          <w:rFonts w:ascii="Times New Roman" w:hAnsi="Times New Roman"/>
-          <w:sz w:val="24"/>
-          <w:szCs w:val="24"/>
-        </w:rPr>
-        <w:t>have to</w:t>
-      </w:r>
-      <w:proofErr w:type="gramEnd"/>
-      <w:r>
-        <w:rPr>
-          <w:rFonts w:ascii="Times New Roman" w:hAnsi="Times New Roman"/>
-          <w:sz w:val="24"/>
-          <w:szCs w:val="24"/>
-        </w:rPr>
-        <w:t xml:space="preserve"> use one of the java object wrapper classes for an </w:t>
-      </w:r>
-      <w:proofErr w:type="spellStart"/>
-      <w:r>
-        <w:rPr>
-          <w:rFonts w:ascii="Times New Roman" w:hAnsi="Times New Roman"/>
-          <w:sz w:val="24"/>
-          <w:szCs w:val="24"/>
-        </w:rPr>
-        <w:t>arraylist</w:t>
-      </w:r>
-      <w:proofErr w:type="spellEnd"/>
-      <w:r>
-        <w:rPr>
-          <w:rFonts w:ascii="Times New Roman" w:hAnsi="Times New Roman"/>
-          <w:sz w:val="24"/>
-          <w:szCs w:val="24"/>
-        </w:rPr>
-        <w:t xml:space="preserve"> of primitives (Integer, Boolean, Double, etc...)</w:t>
-      </w:r>
-      <w:r>
-        <w:rPr>
-          <w:rFonts w:ascii="Times New Roman" w:hAnsi="Times New Roman"/>
-          <w:sz w:val="24"/>
-          <w:szCs w:val="24"/>
-        </w:rPr>
-        <w:t xml:space="preserve">  For this assignment, our </w:t>
-      </w:r>
-      <w:proofErr w:type="spellStart"/>
-      <w:r>
-        <w:rPr>
-          <w:rFonts w:ascii="Times New Roman" w:hAnsi="Times New Roman"/>
-          <w:sz w:val="24"/>
-          <w:szCs w:val="24"/>
-        </w:rPr>
-        <w:t>ArrayList</w:t>
-      </w:r>
-      <w:proofErr w:type="spellEnd"/>
-      <w:r>
-        <w:rPr>
-          <w:rFonts w:ascii="Times New Roman" w:hAnsi="Times New Roman"/>
-          <w:sz w:val="24"/>
-          <w:szCs w:val="24"/>
-        </w:rPr>
-        <w:t xml:space="preserve"> will be of type String.</w:t>
+      <w:r>
+        <w:rPr>
+          <w:rFonts w:ascii="Times New Roman" w:hAnsi="Times New Roman"/>
+          <w:sz w:val="24"/>
+          <w:szCs w:val="24"/>
+        </w:rPr>
+        <w:t>ArrayLists are similar to arrays but are dynamic and flexible. ArrayLists only hold objects so you have to use one of the java object wrapper classes for an arraylist of primitives (Integer, Boolean, Double, etc...)</w:t>
+      </w:r>
+      <w:r>
+        <w:rPr>
+          <w:rFonts w:ascii="Times New Roman" w:hAnsi="Times New Roman"/>
+          <w:sz w:val="24"/>
+          <w:szCs w:val="24"/>
+        </w:rPr>
+        <w:t xml:space="preserve">  For this assignment, our ArrayList will be of type String.</w:t>
       </w:r>
       <w:r>
         <w:rPr>
@@ -449,38 +280,7 @@
           <w:sz w:val="24"/>
           <w:szCs w:val="24"/>
         </w:rPr>
-        <w:t xml:space="preserve">import </w:t>
-      </w:r>
-      <w:proofErr w:type="spellStart"/>
-      <w:proofErr w:type="gramStart"/>
-      <w:r>
-        <w:rPr>
-          <w:rFonts w:ascii="Times New Roman" w:hAnsi="Times New Roman"/>
-          <w:b/>
-          <w:sz w:val="24"/>
-          <w:szCs w:val="24"/>
-        </w:rPr>
-        <w:t>java.util</w:t>
-      </w:r>
-      <w:proofErr w:type="gramEnd"/>
-      <w:r>
-        <w:rPr>
-          <w:rFonts w:ascii="Times New Roman" w:hAnsi="Times New Roman"/>
-          <w:b/>
-          <w:sz w:val="24"/>
-          <w:szCs w:val="24"/>
-        </w:rPr>
-        <w:t>.ArrayList</w:t>
-      </w:r>
-      <w:proofErr w:type="spellEnd"/>
-      <w:r>
-        <w:rPr>
-          <w:rFonts w:ascii="Times New Roman" w:hAnsi="Times New Roman"/>
-          <w:b/>
-          <w:sz w:val="24"/>
-          <w:szCs w:val="24"/>
-        </w:rPr>
-        <w:t>;</w:t>
+        <w:t>import java.util.ArrayList;</w:t>
       </w:r>
       <w:r>
         <w:rPr>
@@ -519,25 +319,7 @@
           <w:sz w:val="24"/>
           <w:szCs w:val="24"/>
         </w:rPr>
-        <w:t xml:space="preserve">Create a new </w:t>
-      </w:r>
-      <w:proofErr w:type="spellStart"/>
-      <w:r>
-        <w:rPr>
-          <w:rFonts w:ascii="Times New Roman" w:hAnsi="Times New Roman"/>
-          <w:sz w:val="24"/>
-          <w:szCs w:val="24"/>
-        </w:rPr>
-        <w:t>ArrayList</w:t>
-      </w:r>
-      <w:proofErr w:type="spellEnd"/>
-      <w:r>
-        <w:rPr>
-          <w:rFonts w:ascii="Times New Roman" w:hAnsi="Times New Roman"/>
-          <w:sz w:val="24"/>
-          <w:szCs w:val="24"/>
-        </w:rPr>
-        <w:t>:</w:t>
+        <w:t>Create a new ArrayList:</w:t>
       </w:r>
       <w:r>
         <w:rPr>
@@ -555,7 +337,6 @@
         </w:rPr>
         <w:br/>
       </w:r>
-      <w:proofErr w:type="spellStart"/>
       <w:r>
         <w:rPr>
           <w:rFonts w:ascii="Times New Roman" w:hAnsi="Times New Roman"/>
@@ -563,77 +344,7 @@
           <w:sz w:val="24"/>
           <w:szCs w:val="24"/>
         </w:rPr>
-        <w:t>ArrayList</w:t>
-      </w:r>
-      <w:proofErr w:type="spellEnd"/>
-      <w:r>
-        <w:rPr>
-          <w:rFonts w:ascii="Times New Roman" w:hAnsi="Times New Roman"/>
-          <w:b/>
-          <w:sz w:val="24"/>
-          <w:szCs w:val="24"/>
-        </w:rPr>
-        <w:t xml:space="preserve">&lt;String&gt; </w:t>
-      </w:r>
-      <w:proofErr w:type="spellStart"/>
-      <w:r>
-        <w:rPr>
-          <w:rFonts w:ascii="Times New Roman" w:hAnsi="Times New Roman"/>
-          <w:b/>
-          <w:sz w:val="24"/>
-          <w:szCs w:val="24"/>
-        </w:rPr>
-        <w:t>myArrList</w:t>
-      </w:r>
-      <w:proofErr w:type="spellEnd"/>
-      <w:r>
-        <w:rPr>
-          <w:rFonts w:ascii="Times New Roman" w:hAnsi="Times New Roman"/>
-          <w:b/>
-          <w:sz w:val="24"/>
-          <w:szCs w:val="24"/>
-        </w:rPr>
-        <w:t xml:space="preserve"> = new </w:t>
-      </w:r>
-      <w:proofErr w:type="spellStart"/>
-      <w:r>
-        <w:rPr>
-          <w:rFonts w:ascii="Times New Roman" w:hAnsi="Times New Roman"/>
-          <w:b/>
-          <w:sz w:val="24"/>
-          <w:szCs w:val="24"/>
-        </w:rPr>
-        <w:t>ArrayList</w:t>
-      </w:r>
-      <w:proofErr w:type="spellEnd"/>
-      <w:r>
-        <w:rPr>
-          <w:rFonts w:ascii="Times New Roman" w:hAnsi="Times New Roman"/>
-          <w:b/>
-          <w:sz w:val="24"/>
-          <w:szCs w:val="24"/>
-        </w:rPr>
-        <w:t>&lt;</w:t>
-      </w:r>
-      <w:proofErr w:type="gramStart"/>
-      <w:r>
-        <w:rPr>
-          <w:rFonts w:ascii="Times New Roman" w:hAnsi="Times New Roman"/>
-          <w:b/>
-          <w:sz w:val="24"/>
-          <w:szCs w:val="24"/>
-        </w:rPr>
-        <w:t>&gt;(</w:t>
-      </w:r>
-      <w:proofErr w:type="gramEnd"/>
-      <w:r>
-        <w:rPr>
-          <w:rFonts w:ascii="Times New Roman" w:hAnsi="Times New Roman"/>
-          <w:b/>
-          <w:sz w:val="24"/>
-          <w:szCs w:val="24"/>
-        </w:rPr>
-        <w:t>);</w:t>
+        <w:t>ArrayList&lt;String&gt; myArrList = new ArrayList&lt;&gt;();</w:t>
       </w:r>
       <w:r>
         <w:rPr>
@@ -689,8 +400,6 @@
         </w:rPr>
         <w:br/>
       </w:r>
-      <w:proofErr w:type="spellStart"/>
-      <w:proofErr w:type="gramStart"/>
       <w:r>
         <w:rPr>
           <w:rFonts w:ascii="Times New Roman" w:hAnsi="Times New Roman"/>
@@ -698,27 +407,7 @@
           <w:sz w:val="24"/>
           <w:szCs w:val="24"/>
         </w:rPr>
-        <w:t>myArrlist.add</w:t>
-      </w:r>
-      <w:proofErr w:type="spellEnd"/>
-      <w:r>
-        <w:rPr>
-          <w:rFonts w:ascii="Times New Roman" w:hAnsi="Times New Roman"/>
-          <w:b/>
-          <w:sz w:val="24"/>
-          <w:szCs w:val="24"/>
-        </w:rPr>
-        <w:t>(</w:t>
-      </w:r>
-      <w:proofErr w:type="gramEnd"/>
-      <w:r>
-        <w:rPr>
-          <w:rFonts w:ascii="Times New Roman" w:hAnsi="Times New Roman"/>
-          <w:b/>
-          <w:sz w:val="24"/>
-          <w:szCs w:val="24"/>
-        </w:rPr>
-        <w:t>“Some String”);</w:t>
+        <w:t>myArrlist.add(“Some String”);</w:t>
       </w:r>
       <w:r>
         <w:rPr>
@@ -771,35 +460,10 @@
         <w:rPr>
           <w:b/>
         </w:rPr>
-        <w:t xml:space="preserve">String var = </w:t>
-      </w:r>
-      <w:proofErr w:type="spellStart"/>
-      <w:r>
-        <w:rPr>
-          <w:b/>
-        </w:rPr>
-        <w:t>myArrList.get</w:t>
-      </w:r>
-      <w:proofErr w:type="spellEnd"/>
-      <w:r>
-        <w:rPr>
-          <w:b/>
-        </w:rPr>
-        <w:t>(m</w:t>
-      </w:r>
-      <w:proofErr w:type="gramStart"/>
-      <w:r>
-        <w:rPr>
-          <w:b/>
-        </w:rPr>
-        <w:t xml:space="preserve">); </w:t>
-      </w:r>
-      <w:r>
-        <w:t xml:space="preserve"> /</w:t>
-      </w:r>
-      <w:proofErr w:type="gramEnd"/>
-      <w:r>
-        <w:t>/ again m is the index which is zero based as in the arrays</w:t>
+        <w:t xml:space="preserve">String var = myArrList.get(m); </w:t>
+      </w:r>
+      <w:r>
+        <w:t xml:space="preserve"> // again m is the index which is zero based as in the arrays</w:t>
       </w:r>
       <w:r>
         <w:br/>
@@ -824,8 +488,6 @@
       <w:r>
         <w:br/>
       </w:r>
-      <w:proofErr w:type="spellStart"/>
-      <w:proofErr w:type="gramStart"/>
       <w:r>
         <w:rPr>
           <w:rFonts w:ascii="Times New Roman" w:hAnsi="Times New Roman"/>
@@ -833,27 +495,7 @@
           <w:sz w:val="24"/>
           <w:szCs w:val="24"/>
         </w:rPr>
-        <w:t>myArrlist.add</w:t>
-      </w:r>
-      <w:proofErr w:type="spellEnd"/>
-      <w:r>
-        <w:rPr>
-          <w:rFonts w:ascii="Times New Roman" w:hAnsi="Times New Roman"/>
-          <w:b/>
-          <w:sz w:val="24"/>
-          <w:szCs w:val="24"/>
-        </w:rPr>
-        <w:t>(</w:t>
-      </w:r>
-      <w:proofErr w:type="gramEnd"/>
-      <w:r>
-        <w:rPr>
-          <w:rFonts w:ascii="Times New Roman" w:hAnsi="Times New Roman"/>
-          <w:b/>
-          <w:sz w:val="24"/>
-          <w:szCs w:val="24"/>
-        </w:rPr>
-        <w:t xml:space="preserve">m, “Some String”);  // </w:t>
+        <w:t xml:space="preserve">myArrlist.add(m, “Some String”);  // </w:t>
       </w:r>
       <w:r>
         <w:rPr>
@@ -891,25 +533,7 @@
           <w:sz w:val="24"/>
           <w:szCs w:val="24"/>
         </w:rPr>
-        <w:t xml:space="preserve">How many items does the </w:t>
-      </w:r>
-      <w:proofErr w:type="spellStart"/>
-      <w:r>
-        <w:rPr>
-          <w:rFonts w:ascii="Times New Roman" w:hAnsi="Times New Roman"/>
-          <w:sz w:val="24"/>
-          <w:szCs w:val="24"/>
-        </w:rPr>
-        <w:t>arrayList</w:t>
-      </w:r>
-      <w:proofErr w:type="spellEnd"/>
-      <w:r>
-        <w:rPr>
-          <w:rFonts w:ascii="Times New Roman" w:hAnsi="Times New Roman"/>
-          <w:sz w:val="24"/>
-          <w:szCs w:val="24"/>
-        </w:rPr>
-        <w:t xml:space="preserve"> hold:</w:t>
+        <w:t>How many items does the arrayList hold:</w:t>
       </w:r>
       <w:r>
         <w:rPr>
@@ -927,7 +551,6 @@
         </w:rPr>
         <w:br/>
       </w:r>
-      <w:proofErr w:type="spellStart"/>
       <w:r>
         <w:rPr>
           <w:rFonts w:ascii="Times New Roman" w:hAnsi="Times New Roman"/>
@@ -935,29 +558,8 @@
           <w:sz w:val="24"/>
           <w:szCs w:val="24"/>
         </w:rPr>
-        <w:t>myArrList.</w:t>
-      </w:r>
-      <w:proofErr w:type="gramStart"/>
-      <w:r>
-        <w:rPr>
-          <w:rFonts w:ascii="Times New Roman" w:hAnsi="Times New Roman"/>
-          <w:b/>
-          <w:sz w:val="24"/>
-          <w:szCs w:val="24"/>
-        </w:rPr>
-        <w:t>size</w:t>
-      </w:r>
-      <w:proofErr w:type="spellEnd"/>
-      <w:r>
-        <w:rPr>
-          <w:rFonts w:ascii="Times New Roman" w:hAnsi="Times New Roman"/>
-          <w:b/>
-          <w:sz w:val="24"/>
-          <w:szCs w:val="24"/>
-        </w:rPr>
-        <w:t>();</w:t>
-      </w:r>
-      <w:proofErr w:type="gramEnd"/>
+        <w:t>myArrList.size();</w:t>
+      </w:r>
     </w:p>
     <w:p>
       <w:pPr>
@@ -996,8 +598,6 @@
         </w:rPr>
         <w:br/>
       </w:r>
-      <w:proofErr w:type="spellStart"/>
-      <w:proofErr w:type="gramStart"/>
       <w:r>
         <w:rPr>
           <w:rFonts w:ascii="Times New Roman" w:hAnsi="Times New Roman"/>
@@ -1006,27 +606,7 @@
           <w:szCs w:val="24"/>
         </w:rPr>
         <w:lastRenderedPageBreak/>
-        <w:t>myArrList.set</w:t>
-      </w:r>
-      <w:proofErr w:type="spellEnd"/>
-      <w:r>
-        <w:rPr>
-          <w:rFonts w:ascii="Times New Roman" w:hAnsi="Times New Roman"/>
-          <w:b/>
-          <w:sz w:val="24"/>
-          <w:szCs w:val="24"/>
-        </w:rPr>
-        <w:t>(</w:t>
-      </w:r>
-      <w:proofErr w:type="gramEnd"/>
-      <w:r>
-        <w:rPr>
-          <w:rFonts w:ascii="Times New Roman" w:hAnsi="Times New Roman"/>
-          <w:b/>
-          <w:sz w:val="24"/>
-          <w:szCs w:val="24"/>
-        </w:rPr>
-        <w:t>m, “New String Value”);</w:t>
+        <w:t>myArrList.set(m, “New String Value”);</w:t>
       </w:r>
       <w:r>
         <w:br/>
@@ -1354,7 +934,6 @@
         </w:rPr>
         <w:t xml:space="preserve">You should use your </w:t>
       </w:r>
-      <w:proofErr w:type="spellStart"/>
       <w:r>
         <w:rPr>
           <w:rFonts w:ascii="Times New Roman" w:hAnsi="Times New Roman"/>
@@ -1364,7 +943,6 @@
         </w:rPr>
         <w:t>SafeInput</w:t>
       </w:r>
-      <w:proofErr w:type="spellEnd"/>
       <w:r>
         <w:rPr>
           <w:rFonts w:ascii="Times New Roman" w:hAnsi="Times New Roman"/>
@@ -1380,25 +958,7 @@
           <w:szCs w:val="24"/>
         </w:rPr>
         <w:br/>
-        <w:t xml:space="preserve">For instance, use your </w:t>
-      </w:r>
-      <w:proofErr w:type="spellStart"/>
-      <w:r>
-        <w:rPr>
-          <w:rFonts w:ascii="Times New Roman" w:hAnsi="Times New Roman"/>
-          <w:sz w:val="24"/>
-          <w:szCs w:val="24"/>
-        </w:rPr>
-        <w:t>getRegExString</w:t>
-      </w:r>
-      <w:proofErr w:type="spellEnd"/>
-      <w:r>
-        <w:rPr>
-          <w:rFonts w:ascii="Times New Roman" w:hAnsi="Times New Roman"/>
-          <w:sz w:val="24"/>
-          <w:szCs w:val="24"/>
-        </w:rPr>
-        <w:t xml:space="preserve"> method to get the menu choice from the user.</w:t>
+        <w:t>For instance, use your getRegExString method to get the menu choice from the user.</w:t>
       </w:r>
       <w:r>
         <w:rPr>
@@ -1407,61 +967,7 @@
           <w:szCs w:val="24"/>
         </w:rPr>
         <w:br/>
-        <w:t xml:space="preserve">Here, a </w:t>
-      </w:r>
-      <w:proofErr w:type="spellStart"/>
-      <w:r>
-        <w:rPr>
-          <w:rFonts w:ascii="Times New Roman" w:hAnsi="Times New Roman"/>
-          <w:sz w:val="24"/>
-          <w:szCs w:val="24"/>
-        </w:rPr>
-        <w:t>regEx</w:t>
-      </w:r>
-      <w:proofErr w:type="spellEnd"/>
-      <w:r>
-        <w:rPr>
-          <w:rFonts w:ascii="Times New Roman" w:hAnsi="Times New Roman"/>
-          <w:sz w:val="24"/>
-          <w:szCs w:val="24"/>
-        </w:rPr>
-        <w:t xml:space="preserve"> pattern like this [</w:t>
-      </w:r>
-      <w:proofErr w:type="spellStart"/>
-      <w:r>
-        <w:rPr>
-          <w:rFonts w:ascii="Times New Roman" w:hAnsi="Times New Roman"/>
-          <w:sz w:val="24"/>
-          <w:szCs w:val="24"/>
-        </w:rPr>
-        <w:t>AaDdPpQq</w:t>
-      </w:r>
-      <w:proofErr w:type="spellEnd"/>
-      <w:r>
-        <w:rPr>
-          <w:rFonts w:ascii="Times New Roman" w:hAnsi="Times New Roman"/>
-          <w:sz w:val="24"/>
-          <w:szCs w:val="24"/>
-        </w:rPr>
-        <w:t xml:space="preserve">] creates a set of where a match will be one of these characters which of course are the menu choice that they user will make..  Note that we </w:t>
-      </w:r>
-      <w:proofErr w:type="gramStart"/>
-      <w:r>
-        <w:rPr>
-          <w:rFonts w:ascii="Times New Roman" w:hAnsi="Times New Roman"/>
-          <w:sz w:val="24"/>
-          <w:szCs w:val="24"/>
-        </w:rPr>
-        <w:t>have to</w:t>
-      </w:r>
-      <w:proofErr w:type="gramEnd"/>
-      <w:r>
-        <w:rPr>
-          <w:rFonts w:ascii="Times New Roman" w:hAnsi="Times New Roman"/>
-          <w:sz w:val="24"/>
-          <w:szCs w:val="24"/>
-        </w:rPr>
-        <w:t xml:space="preserve"> include both the upper and lower case.</w:t>
+        <w:t>Here, a regEx pattern like this [AaDdPpQq] creates a set of where a match will be one of these characters which of course are the menu choice that they user will make..  Note that we have to include both the upper and lower case.</w:t>
       </w:r>
       <w:r>
         <w:rPr>
@@ -1478,25 +984,7 @@
           <w:szCs w:val="24"/>
         </w:rPr>
         <w:br/>
-        <w:t xml:space="preserve">Use your </w:t>
-      </w:r>
-      <w:proofErr w:type="spellStart"/>
-      <w:r>
-        <w:rPr>
-          <w:rFonts w:ascii="Times New Roman" w:hAnsi="Times New Roman"/>
-          <w:sz w:val="24"/>
-          <w:szCs w:val="24"/>
-        </w:rPr>
-        <w:t>getRangedInt</w:t>
-      </w:r>
-      <w:proofErr w:type="spellEnd"/>
-      <w:r>
-        <w:rPr>
-          <w:rFonts w:ascii="Times New Roman" w:hAnsi="Times New Roman"/>
-          <w:sz w:val="24"/>
-          <w:szCs w:val="24"/>
-        </w:rPr>
-        <w:t xml:space="preserve"> method to get the item number to delete, etc.</w:t>
+        <w:t>Use your getRangedInt method to get the item number to delete, etc.</w:t>
       </w:r>
       <w:r>
         <w:rPr>
@@ -1505,45 +993,95 @@
           <w:szCs w:val="24"/>
         </w:rPr>
         <w:br/>
-        <w:t xml:space="preserve">Use your </w:t>
-      </w:r>
-      <w:proofErr w:type="spellStart"/>
-      <w:r>
-        <w:rPr>
-          <w:rFonts w:ascii="Times New Roman" w:hAnsi="Times New Roman"/>
-          <w:sz w:val="24"/>
-          <w:szCs w:val="24"/>
-        </w:rPr>
-        <w:t>getYNConfirm</w:t>
-      </w:r>
-      <w:proofErr w:type="spellEnd"/>
-      <w:r>
-        <w:rPr>
-          <w:rFonts w:ascii="Times New Roman" w:hAnsi="Times New Roman"/>
-          <w:sz w:val="24"/>
-          <w:szCs w:val="24"/>
-        </w:rPr>
-        <w:t xml:space="preserve"> method for the quit prompt etc.</w:t>
+        <w:t>Use your getYNConfirm method for the quit prompt etc.</w:t>
       </w:r>
     </w:p>
     <w:p>
       <w:pPr>
-        <w:pStyle w:val="ListParagraph"/>
-        <w:ind w:left="1080"/>
-        <w:rPr>
-          <w:rFonts w:ascii="Times New Roman" w:hAnsi="Times New Roman"/>
-          <w:sz w:val="24"/>
-          <w:szCs w:val="24"/>
-        </w:rPr>
-      </w:pPr>
-      <w:r>
-        <w:rPr>
-          <w:rFonts w:ascii="Times New Roman" w:hAnsi="Times New Roman"/>
-          <w:sz w:val="24"/>
-          <w:szCs w:val="24"/>
-        </w:rPr>
-        <w:br/>
-      </w:r>
+        <w:ind w:left="720"/>
+        <w:rPr>
+          <w:rFonts w:ascii="Times New Roman" w:hAnsi="Times New Roman"/>
+          <w:sz w:val="24"/>
+          <w:szCs w:val="24"/>
+        </w:rPr>
+      </w:pPr>
+      <w:r>
+        <w:lastRenderedPageBreak/>
+        <w:drawing>
+          <wp:inline distT="0" distB="0" distL="0" distR="0" wp14:anchorId="1600A1C3" wp14:editId="4474820E">
+            <wp:extent cx="2842188" cy="3943350"/>
+            <wp:effectExtent l="0" t="0" r="0" b="0"/>
+            <wp:docPr id="1" name="Picture 1"/>
+            <wp:cNvGraphicFramePr>
+              <a:graphicFrameLocks xmlns:a="http://schemas.openxmlformats.org/drawingml/2006/main" noChangeAspect="1"/>
+            </wp:cNvGraphicFramePr>
+            <a:graphic xmlns:a="http://schemas.openxmlformats.org/drawingml/2006/main">
+              <a:graphicData uri="http://schemas.openxmlformats.org/drawingml/2006/picture">
+                <pic:pic xmlns:pic="http://schemas.openxmlformats.org/drawingml/2006/picture">
+                  <pic:nvPicPr>
+                    <pic:cNvPr id="1" name=""/>
+                    <pic:cNvPicPr/>
+                  </pic:nvPicPr>
+                  <pic:blipFill>
+                    <a:blip r:embed="rId7"/>
+                    <a:stretch>
+                      <a:fillRect/>
+                    </a:stretch>
+                  </pic:blipFill>
+                  <pic:spPr>
+                    <a:xfrm>
+                      <a:off x="0" y="0"/>
+                      <a:ext cx="2850551" cy="3954953"/>
+                    </a:xfrm>
+                    <a:prstGeom prst="rect">
+                      <a:avLst/>
+                    </a:prstGeom>
+                  </pic:spPr>
+                </pic:pic>
+              </a:graphicData>
+            </a:graphic>
+          </wp:inline>
+        </w:drawing>
+      </w:r>
+      <w:r>
+        <w:drawing>
+          <wp:inline distT="0" distB="0" distL="0" distR="0" wp14:anchorId="2FBCCDDE" wp14:editId="52A0A66B">
+            <wp:extent cx="2257425" cy="3984583"/>
+            <wp:effectExtent l="0" t="0" r="0" b="0"/>
+            <wp:docPr id="2" name="Picture 2"/>
+            <wp:cNvGraphicFramePr>
+              <a:graphicFrameLocks xmlns:a="http://schemas.openxmlformats.org/drawingml/2006/main" noChangeAspect="1"/>
+            </wp:cNvGraphicFramePr>
+            <a:graphic xmlns:a="http://schemas.openxmlformats.org/drawingml/2006/main">
+              <a:graphicData uri="http://schemas.openxmlformats.org/drawingml/2006/picture">
+                <pic:pic xmlns:pic="http://schemas.openxmlformats.org/drawingml/2006/picture">
+                  <pic:nvPicPr>
+                    <pic:cNvPr id="1" name=""/>
+                    <pic:cNvPicPr/>
+                  </pic:nvPicPr>
+                  <pic:blipFill>
+                    <a:blip r:embed="rId8"/>
+                    <a:stretch>
+                      <a:fillRect/>
+                    </a:stretch>
+                  </pic:blipFill>
+                  <pic:spPr>
+                    <a:xfrm>
+                      <a:off x="0" y="0"/>
+                      <a:ext cx="2266191" cy="4000056"/>
+                    </a:xfrm>
+                    <a:prstGeom prst="rect">
+                      <a:avLst/>
+                    </a:prstGeom>
+                  </pic:spPr>
+                </pic:pic>
+              </a:graphicData>
+            </a:graphic>
+          </wp:inline>
+        </w:drawing>
+      </w:r>
+      <w:bookmarkStart w:id="0" w:name="_GoBack"/>
+      <w:bookmarkEnd w:id="0"/>
     </w:p>
     <w:p>
       <w:pPr>
@@ -1642,8 +1180,6 @@
         </w:rPr>
         <w:t xml:space="preserve"> </w:t>
       </w:r>
-      <w:bookmarkStart w:id="0" w:name="_GoBack"/>
-      <w:proofErr w:type="spellStart"/>
       <w:r>
         <w:rPr>
           <w:rFonts w:ascii="Times New Roman" w:hAnsi="Times New Roman"/>
@@ -1658,16 +1194,7 @@
           <w:sz w:val="24"/>
           <w:szCs w:val="24"/>
         </w:rPr>
-        <w:t>Lab</w:t>
-      </w:r>
-      <w:proofErr w:type="spellEnd"/>
-      <w:r>
-        <w:rPr>
-          <w:rFonts w:ascii="Times New Roman" w:hAnsi="Times New Roman"/>
-          <w:sz w:val="24"/>
-          <w:szCs w:val="24"/>
-        </w:rPr>
-        <w:t xml:space="preserve"> 11 </w:t>
+        <w:t xml:space="preserve">Lab 11 </w:t>
       </w:r>
       <w:r>
         <w:rPr>
@@ -1677,7 +1204,6 @@
         </w:rPr>
         <w:t>ListMaker</w:t>
       </w:r>
-      <w:bookmarkEnd w:id="0"/>
       <w:r>
         <w:rPr>
           <w:rFonts w:ascii="Times New Roman" w:hAnsi="Times New Roman"/>
@@ -1732,25 +1258,7 @@
           <w:sz w:val="24"/>
           <w:szCs w:val="24"/>
         </w:rPr>
-        <w:t xml:space="preserve"> copy of your </w:t>
-      </w:r>
-      <w:proofErr w:type="spellStart"/>
-      <w:r>
-        <w:rPr>
-          <w:rFonts w:ascii="Times New Roman" w:hAnsi="Times New Roman"/>
-          <w:sz w:val="24"/>
-          <w:szCs w:val="24"/>
-        </w:rPr>
-        <w:t>Netbeans</w:t>
-      </w:r>
-      <w:proofErr w:type="spellEnd"/>
-      <w:r>
-        <w:rPr>
-          <w:rFonts w:ascii="Times New Roman" w:hAnsi="Times New Roman"/>
-          <w:sz w:val="24"/>
-          <w:szCs w:val="24"/>
-        </w:rPr>
-        <w:t xml:space="preserve"> project</w:t>
+        <w:t xml:space="preserve"> copy of your Netbeans project</w:t>
       </w:r>
       <w:r>
         <w:rPr>
@@ -1760,7 +1268,6 @@
         </w:rPr>
         <w:t xml:space="preserve">.  Name the Zip file: </w:t>
       </w:r>
-      <w:proofErr w:type="spellStart"/>
       <w:r>
         <w:rPr>
           <w:rFonts w:ascii="Times New Roman" w:hAnsi="Times New Roman"/>
@@ -1775,16 +1282,7 @@
           <w:sz w:val="24"/>
           <w:szCs w:val="24"/>
         </w:rPr>
-        <w:t>Lab</w:t>
-      </w:r>
-      <w:proofErr w:type="spellEnd"/>
-      <w:r>
-        <w:rPr>
-          <w:rFonts w:ascii="Times New Roman" w:hAnsi="Times New Roman"/>
-          <w:sz w:val="24"/>
-          <w:szCs w:val="24"/>
-        </w:rPr>
-        <w:t xml:space="preserve"> 11 </w:t>
+        <w:t xml:space="preserve">Lab 11 </w:t>
       </w:r>
       <w:r>
         <w:rPr>
@@ -1860,7 +1358,7 @@
       </w:r>
     </w:p>
     <w:sectPr>
-      <w:footerReference w:type="default" r:id="rId7"/>
+      <w:footerReference w:type="default" r:id="rId9"/>
       <w:pgSz w:w="12240" w:h="15840"/>
       <w:pgMar w:top="1440" w:right="1440" w:bottom="1440" w:left="1440" w:header="720" w:footer="720" w:gutter="0"/>
       <w:cols w:space="720"/>
@@ -3529,11 +3027,6 @@
     <w:lsdException w:name="Book Title" w:uiPriority="33" w:qFormat="1"/>
     <w:lsdException w:name="Bibliography" w:semiHidden="1" w:uiPriority="37" w:unhideWhenUsed="1"/>
     <w:lsdException w:name="TOC Heading" w:semiHidden="1" w:uiPriority="39" w:unhideWhenUsed="1" w:qFormat="1"/>
-    <w:lsdException w:name="Plain Table 5" w:semiHidden="1" w:unhideWhenUsed="1"/>
-    <w:lsdException w:name="Grid Table Light" w:semiHidden="1" w:unhideWhenUsed="1"/>
-    <w:lsdException w:name="Grid Table 1 Light" w:semiHidden="1" w:unhideWhenUsed="1"/>
-    <w:lsdException w:name="Grid Table 2" w:semiHidden="1" w:unhideWhenUsed="1"/>
-    <w:lsdException w:name="Grid Table 3" w:semiHidden="1" w:unhideWhenUsed="1"/>
     <w:lsdException w:name="Grid Table 4" w:uiPriority="49"/>
     <w:lsdException w:name="Grid Table 5 Dark" w:uiPriority="50"/>
     <w:lsdException w:name="Grid Table 6 Colorful" w:uiPriority="51"/>

</xml_diff>